<commit_message>
added link to Guthub
</commit_message>
<xml_diff>
--- a/documentation/הצעת הפרויקט/הצעת פרויקט - TaskFlow Pro.docx
+++ b/documentation/הצעת הפרויקט/הצעת פרויקט - TaskFlow Pro.docx
@@ -57,6 +57,7 @@
         </w:rPr>
         <w:t xml:space="preserve"> </w:t>
       </w:r>
+      <w:proofErr w:type="spellStart"/>
       <w:r>
         <w:rPr>
           <w:rFonts w:ascii="Segoe UI" w:eastAsia="Times New Roman" w:hAnsi="Segoe UI" w:cs="Segoe UI" w:hint="cs"/>
@@ -79,7 +80,20 @@
           <w:sz w:val="36"/>
           <w:szCs w:val="36"/>
         </w:rPr>
-        <w:t>askFlow Pro</w:t>
+        <w:t>askFlow</w:t>
+      </w:r>
+      <w:proofErr w:type="spellEnd"/>
+      <w:r>
+        <w:rPr>
+          <w:rFonts w:ascii="Segoe UI" w:eastAsia="Times New Roman" w:hAnsi="Segoe UI" w:cs="Segoe UI"/>
+          <w:b/>
+          <w:bCs/>
+          <w:color w:val="2E2F30"/>
+          <w:kern w:val="36"/>
+          <w:sz w:val="36"/>
+          <w:szCs w:val="36"/>
+        </w:rPr>
+        <w:t xml:space="preserve"> Pro</w:t>
       </w:r>
     </w:p>
     <w:p>
@@ -140,13 +154,23 @@
         </w:rPr>
         <w:t xml:space="preserve"> </w:t>
       </w:r>
+      <w:proofErr w:type="spellStart"/>
       <w:r>
         <w:rPr>
           <w:rFonts w:ascii="Times New Roman" w:eastAsia="Times New Roman" w:hAnsi="Times New Roman" w:cs="Times New Roman"/>
           <w:sz w:val="27"/>
           <w:szCs w:val="27"/>
         </w:rPr>
-        <w:t>TaskFlow Pro</w:t>
+        <w:t>TaskFlow</w:t>
+      </w:r>
+      <w:proofErr w:type="spellEnd"/>
+      <w:r>
+        <w:rPr>
+          <w:rFonts w:ascii="Times New Roman" w:eastAsia="Times New Roman" w:hAnsi="Times New Roman" w:cs="Times New Roman"/>
+          <w:sz w:val="27"/>
+          <w:szCs w:val="27"/>
+        </w:rPr>
+        <w:t xml:space="preserve"> Pro</w:t>
       </w:r>
     </w:p>
     <w:p>
@@ -155,7 +179,7 @@
         <w:spacing w:before="100" w:beforeAutospacing="1" w:after="100" w:afterAutospacing="1" w:line="360" w:lineRule="auto"/>
         <w:outlineLvl w:val="2"/>
         <w:rPr>
-          <w:rFonts w:ascii="Berkshire Swash" w:eastAsia="Times New Roman" w:hAnsi="Berkshire Swash" w:cs="Times New Roman"/>
+          <w:rFonts w:ascii="Berkshire Swash" w:eastAsia="Times New Roman" w:hAnsi="Berkshire Swash" w:cs="Times New Roman" w:hint="cs"/>
           <w:color w:val="833C0B"/>
           <w:sz w:val="70"/>
           <w:szCs w:val="24"/>
@@ -267,6 +291,262 @@
       </w:pPr>
       <w:r>
         <w:rPr>
+          <w:noProof/>
+        </w:rPr>
+        <mc:AlternateContent>
+          <mc:Choice Requires="wps">
+            <w:drawing>
+              <wp:anchor distT="0" distB="0" distL="114300" distR="114300" simplePos="0" relativeHeight="251660288" behindDoc="0" locked="0" layoutInCell="1" allowOverlap="1" wp14:anchorId="3A9837A4" wp14:editId="0D0D2F54">
+                <wp:simplePos x="0" y="0"/>
+                <wp:positionH relativeFrom="margin">
+                  <wp:posOffset>-68580</wp:posOffset>
+                </wp:positionH>
+                <wp:positionV relativeFrom="paragraph">
+                  <wp:posOffset>212090</wp:posOffset>
+                </wp:positionV>
+                <wp:extent cx="5128260" cy="1828800"/>
+                <wp:effectExtent l="0" t="0" r="0" b="1905"/>
+                <wp:wrapNone/>
+                <wp:docPr id="2" name="תיבת טקסט 2"/>
+                <wp:cNvGraphicFramePr/>
+                <a:graphic xmlns:a="http://schemas.openxmlformats.org/drawingml/2006/main">
+                  <a:graphicData uri="http://schemas.microsoft.com/office/word/2010/wordprocessingShape">
+                    <wps:wsp>
+                      <wps:cNvSpPr txBox="1"/>
+                      <wps:spPr>
+                        <a:xfrm>
+                          <a:off x="0" y="0"/>
+                          <a:ext cx="5128260" cy="1828800"/>
+                        </a:xfrm>
+                        <a:prstGeom prst="rect">
+                          <a:avLst/>
+                        </a:prstGeom>
+                        <a:noFill/>
+                        <a:ln>
+                          <a:noFill/>
+                        </a:ln>
+                      </wps:spPr>
+                      <wps:txbx>
+                        <w:txbxContent>
+                          <w:p>
+                            <w:pPr>
+                              <w:bidi w:val="0"/>
+                              <w:spacing w:before="100" w:beforeAutospacing="1" w:after="100" w:afterAutospacing="1" w:line="360" w:lineRule="auto"/>
+                              <w:outlineLvl w:val="2"/>
+                              <w:rPr>
+                                <w:rFonts w:ascii="David" w:eastAsia="Times New Roman" w:hAnsi="David" w:cs="David"/>
+                                <w:bCs/>
+                                <w:color w:val="806000" w:themeColor="accent4" w:themeShade="80"/>
+                                <w:sz w:val="56"/>
+                                <w:szCs w:val="56"/>
+                                <w14:shadow w14:blurRad="38100" w14:dist="19050" w14:dir="2700000" w14:sx="100000" w14:sy="100000" w14:kx="0" w14:ky="0" w14:algn="tl">
+                                  <w14:schemeClr w14:val="dk1">
+                                    <w14:alpha w14:val="60000"/>
+                                  </w14:schemeClr>
+                                </w14:shadow>
+                                <w14:textOutline w14:w="0" w14:cap="flat" w14:cmpd="sng" w14:algn="ctr">
+                                  <w14:noFill/>
+                                  <w14:prstDash w14:val="solid"/>
+                                  <w14:round/>
+                                </w14:textOutline>
+                              </w:rPr>
+                            </w:pPr>
+                            <w:r>
+                              <w:rPr>
+                                <w:rFonts w:ascii="David" w:hAnsi="David"/>
+                                <w:color w:val="806000" w:themeColor="accent4" w:themeShade="80"/>
+                                <w:sz w:val="28"/>
+                                <w:szCs w:val="28"/>
+                              </w:rPr>
+                              <w:t>Li</w:t>
+                            </w:r>
+                            <w:r>
+                              <w:rPr>
+                                <w:rFonts w:ascii="David" w:hAnsi="David"/>
+                                <w:color w:val="806000" w:themeColor="accent4" w:themeShade="80"/>
+                                <w:sz w:val="28"/>
+                                <w:szCs w:val="28"/>
+                              </w:rPr>
+                              <w:t>n</w:t>
+                            </w:r>
+                            <w:r>
+                              <w:rPr>
+                                <w:rFonts w:ascii="David" w:hAnsi="David"/>
+                                <w:color w:val="806000" w:themeColor="accent4" w:themeShade="80"/>
+                                <w:sz w:val="28"/>
+                                <w:szCs w:val="28"/>
+                              </w:rPr>
+                              <w:t xml:space="preserve">k to </w:t>
+                            </w:r>
+                            <w:proofErr w:type="spellStart"/>
+                            <w:r>
+                              <w:rPr>
+                                <w:rFonts w:ascii="David" w:hAnsi="David"/>
+                                <w:color w:val="806000" w:themeColor="accent4" w:themeShade="80"/>
+                                <w:sz w:val="28"/>
+                                <w:szCs w:val="28"/>
+                              </w:rPr>
+                              <w:t>Github</w:t>
+                            </w:r>
+                            <w:proofErr w:type="spellEnd"/>
+                            <w:r>
+                              <w:rPr>
+                                <w:rFonts w:ascii="David" w:hAnsi="David"/>
+                                <w:color w:val="806000" w:themeColor="accent4" w:themeShade="80"/>
+                                <w:sz w:val="28"/>
+                                <w:szCs w:val="28"/>
+                              </w:rPr>
+                              <w:t>:</w:t>
+                            </w:r>
+                            <w:r>
+                              <w:rPr>
+                                <w:rFonts w:ascii="David" w:hAnsi="David" w:cs="David"/>
+                                <w:color w:val="806000" w:themeColor="accent4" w:themeShade="80"/>
+                                <w:sz w:val="28"/>
+                                <w:szCs w:val="28"/>
+                                <w:u w:val="single"/>
+                              </w:rPr>
+                              <w:t xml:space="preserve"> </w:t>
+                            </w:r>
+                            <w:r>
+                              <w:rPr>
+                                <w:rFonts w:ascii="David" w:hAnsi="David" w:cs="David"/>
+                                <w:color w:val="806000" w:themeColor="accent4" w:themeShade="80"/>
+                                <w:sz w:val="28"/>
+                                <w:szCs w:val="28"/>
+                                <w:u w:val="single"/>
+                              </w:rPr>
+                              <w:t>https://github.com/Sportify-Sport/TaskFlow-Pro</w:t>
+                            </w:r>
+                          </w:p>
+                        </w:txbxContent>
+                      </wps:txbx>
+                      <wps:bodyPr rot="0" spcFirstLastPara="0" vertOverflow="overflow" horzOverflow="overflow" vert="horz" wrap="square" lIns="91440" tIns="45720" rIns="91440" bIns="45720" numCol="1" spcCol="0" rtlCol="1" fromWordArt="0" anchor="t" anchorCtr="0" forceAA="0" compatLnSpc="1">
+                        <a:prstTxWarp prst="textNoShape">
+                          <a:avLst/>
+                        </a:prstTxWarp>
+                        <a:spAutoFit/>
+                      </wps:bodyPr>
+                    </wps:wsp>
+                  </a:graphicData>
+                </a:graphic>
+                <wp14:sizeRelH relativeFrom="margin">
+                  <wp14:pctWidth>0</wp14:pctWidth>
+                </wp14:sizeRelH>
+              </wp:anchor>
+            </w:drawing>
+          </mc:Choice>
+          <mc:Fallback>
+            <w:pict>
+              <v:shapetype w14:anchorId="3A9837A4" id="_x0000_t202" coordsize="21600,21600" o:spt="202" path="m,l,21600r21600,l21600,xe">
+                <v:stroke joinstyle="miter"/>
+                <v:path gradientshapeok="t" o:connecttype="rect"/>
+              </v:shapetype>
+              <v:shape id="תיבת טקסט 2" o:spid="_x0000_s1026" type="#_x0000_t202" style="position:absolute;margin-left:-5.4pt;margin-top:16.7pt;width:403.8pt;height:2in;z-index:251660288;visibility:visible;mso-wrap-style:square;mso-width-percent:0;mso-wrap-distance-left:9pt;mso-wrap-distance-top:0;mso-wrap-distance-right:9pt;mso-wrap-distance-bottom:0;mso-position-horizontal:absolute;mso-position-horizontal-relative:margin;mso-position-vertical:absolute;mso-position-vertical-relative:text;mso-width-percent:0;mso-width-relative:margin;v-text-anchor:top" o:gfxdata="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" filled="f" stroked="f">
+                <v:fill o:detectmouseclick="t"/>
+                <v:textbox style="mso-fit-shape-to-text:t">
+                  <w:txbxContent>
+                    <w:p>
+                      <w:pPr>
+                        <w:bidi w:val="0"/>
+                        <w:spacing w:before="100" w:beforeAutospacing="1" w:after="100" w:afterAutospacing="1" w:line="360" w:lineRule="auto"/>
+                        <w:outlineLvl w:val="2"/>
+                        <w:rPr>
+                          <w:rFonts w:ascii="David" w:eastAsia="Times New Roman" w:hAnsi="David" w:cs="David"/>
+                          <w:bCs/>
+                          <w:color w:val="806000" w:themeColor="accent4" w:themeShade="80"/>
+                          <w:sz w:val="56"/>
+                          <w:szCs w:val="56"/>
+                          <w14:shadow w14:blurRad="38100" w14:dist="19050" w14:dir="2700000" w14:sx="100000" w14:sy="100000" w14:kx="0" w14:ky="0" w14:algn="tl">
+                            <w14:schemeClr w14:val="dk1">
+                              <w14:alpha w14:val="60000"/>
+                            </w14:schemeClr>
+                          </w14:shadow>
+                          <w14:textOutline w14:w="0" w14:cap="flat" w14:cmpd="sng" w14:algn="ctr">
+                            <w14:noFill/>
+                            <w14:prstDash w14:val="solid"/>
+                            <w14:round/>
+                          </w14:textOutline>
+                        </w:rPr>
+                      </w:pPr>
+                      <w:r>
+                        <w:rPr>
+                          <w:rFonts w:ascii="David" w:hAnsi="David"/>
+                          <w:color w:val="806000" w:themeColor="accent4" w:themeShade="80"/>
+                          <w:sz w:val="28"/>
+                          <w:szCs w:val="28"/>
+                        </w:rPr>
+                        <w:t>Li</w:t>
+                      </w:r>
+                      <w:r>
+                        <w:rPr>
+                          <w:rFonts w:ascii="David" w:hAnsi="David"/>
+                          <w:color w:val="806000" w:themeColor="accent4" w:themeShade="80"/>
+                          <w:sz w:val="28"/>
+                          <w:szCs w:val="28"/>
+                        </w:rPr>
+                        <w:t>n</w:t>
+                      </w:r>
+                      <w:r>
+                        <w:rPr>
+                          <w:rFonts w:ascii="David" w:hAnsi="David"/>
+                          <w:color w:val="806000" w:themeColor="accent4" w:themeShade="80"/>
+                          <w:sz w:val="28"/>
+                          <w:szCs w:val="28"/>
+                        </w:rPr>
+                        <w:t xml:space="preserve">k to </w:t>
+                      </w:r>
+                      <w:proofErr w:type="spellStart"/>
+                      <w:r>
+                        <w:rPr>
+                          <w:rFonts w:ascii="David" w:hAnsi="David"/>
+                          <w:color w:val="806000" w:themeColor="accent4" w:themeShade="80"/>
+                          <w:sz w:val="28"/>
+                          <w:szCs w:val="28"/>
+                        </w:rPr>
+                        <w:t>Github</w:t>
+                      </w:r>
+                      <w:proofErr w:type="spellEnd"/>
+                      <w:r>
+                        <w:rPr>
+                          <w:rFonts w:ascii="David" w:hAnsi="David"/>
+                          <w:color w:val="806000" w:themeColor="accent4" w:themeShade="80"/>
+                          <w:sz w:val="28"/>
+                          <w:szCs w:val="28"/>
+                        </w:rPr>
+                        <w:t>:</w:t>
+                      </w:r>
+                      <w:r>
+                        <w:rPr>
+                          <w:rFonts w:ascii="David" w:hAnsi="David" w:cs="David"/>
+                          <w:color w:val="806000" w:themeColor="accent4" w:themeShade="80"/>
+                          <w:sz w:val="28"/>
+                          <w:szCs w:val="28"/>
+                          <w:u w:val="single"/>
+                        </w:rPr>
+                        <w:t xml:space="preserve"> </w:t>
+                      </w:r>
+                      <w:r>
+                        <w:rPr>
+                          <w:rFonts w:ascii="David" w:hAnsi="David" w:cs="David"/>
+                          <w:color w:val="806000" w:themeColor="accent4" w:themeShade="80"/>
+                          <w:sz w:val="28"/>
+                          <w:szCs w:val="28"/>
+                          <w:u w:val="single"/>
+                        </w:rPr>
+                        <w:t>https://github.com/Sportify-Sport/TaskFlow-Pro</w:t>
+                      </w:r>
+                    </w:p>
+                  </w:txbxContent>
+                </v:textbox>
+                <w10:wrap anchorx="margin"/>
+              </v:shape>
+            </w:pict>
+          </mc:Fallback>
+        </mc:AlternateContent>
+      </w:r>
+      <w:r>
+        <w:rPr>
           <w:rFonts w:ascii="Times New Roman" w:eastAsia="Times New Roman" w:hAnsi="Times New Roman" w:cs="Times New Roman"/>
           <w:color w:val="833C0B"/>
           <w:sz w:val="28"/>
@@ -320,7 +600,27 @@
           <w:sz w:val="21"/>
           <w:szCs w:val="21"/>
         </w:rPr>
-        <w:t>Modern organizations face significant challenges in task management. Small teams often rely on simple todo apps that lack essential features, while enterprise solutions are prohibitively expensive and complex. This creates a gap in the market for a scalable, feature-rich, yet cost-effective task management solution.</w:t>
+        <w:t xml:space="preserve">Modern organizations face significant challenges in task management. Small teams often rely on simple </w:t>
+      </w:r>
+      <w:proofErr w:type="spellStart"/>
+      <w:r>
+        <w:rPr>
+          <w:rFonts w:ascii="Segoe UI" w:eastAsia="Times New Roman" w:hAnsi="Segoe UI" w:cs="Segoe UI"/>
+          <w:color w:val="2E2F30"/>
+          <w:sz w:val="21"/>
+          <w:szCs w:val="21"/>
+        </w:rPr>
+        <w:t>todo</w:t>
+      </w:r>
+      <w:proofErr w:type="spellEnd"/>
+      <w:r>
+        <w:rPr>
+          <w:rFonts w:ascii="Segoe UI" w:eastAsia="Times New Roman" w:hAnsi="Segoe UI" w:cs="Segoe UI"/>
+          <w:color w:val="2E2F30"/>
+          <w:sz w:val="21"/>
+          <w:szCs w:val="21"/>
+        </w:rPr>
+        <w:t xml:space="preserve"> apps that lack essential features, while enterprise solutions are prohibitively expensive and complex. This creates a gap in the market for a scalable, feature-rich, yet cost-effective task management solution.</w:t>
       </w:r>
     </w:p>
     <w:p>
@@ -407,7 +707,27 @@
           <w:sz w:val="21"/>
           <w:szCs w:val="21"/>
         </w:rPr>
-        <w:t>Personal todo apps lack role-based access control and analytics</w:t>
+        <w:t xml:space="preserve">Personal </w:t>
+      </w:r>
+      <w:proofErr w:type="spellStart"/>
+      <w:r>
+        <w:rPr>
+          <w:rFonts w:ascii="Segoe UI" w:eastAsia="Times New Roman" w:hAnsi="Segoe UI" w:cs="Segoe UI"/>
+          <w:color w:val="2E2F30"/>
+          <w:sz w:val="21"/>
+          <w:szCs w:val="21"/>
+        </w:rPr>
+        <w:t>todo</w:t>
+      </w:r>
+      <w:proofErr w:type="spellEnd"/>
+      <w:r>
+        <w:rPr>
+          <w:rFonts w:ascii="Segoe UI" w:eastAsia="Times New Roman" w:hAnsi="Segoe UI" w:cs="Segoe UI"/>
+          <w:color w:val="2E2F30"/>
+          <w:sz w:val="21"/>
+          <w:szCs w:val="21"/>
+        </w:rPr>
+        <w:t xml:space="preserve"> apps lack role-based access control and analytics</w:t>
       </w:r>
     </w:p>
     <w:p>
@@ -567,14 +887,25 @@
           <w:szCs w:val="24"/>
         </w:rPr>
       </w:pPr>
-      <w:r>
-        <w:rPr>
-          <w:rFonts w:ascii="Segoe UI" w:eastAsia="Times New Roman" w:hAnsi="Segoe UI" w:cs="Segoe UI"/>
-          <w:color w:val="2E2F30"/>
-          <w:sz w:val="21"/>
-          <w:szCs w:val="21"/>
-        </w:rPr>
-        <w:t>TaskFlow Pro is a serverless task management system built entirely on AWS cloud services. It provides enterprise-grade features without the enterprise costs by leveraging pay-per-use serverless architecture. The system automatically scales from small teams to large organizations while maintaining consistent performance and cost efficiency.</w:t>
+      <w:proofErr w:type="spellStart"/>
+      <w:r>
+        <w:rPr>
+          <w:rFonts w:ascii="Segoe UI" w:eastAsia="Times New Roman" w:hAnsi="Segoe UI" w:cs="Segoe UI"/>
+          <w:color w:val="2E2F30"/>
+          <w:sz w:val="21"/>
+          <w:szCs w:val="21"/>
+        </w:rPr>
+        <w:t>TaskFlow</w:t>
+      </w:r>
+      <w:proofErr w:type="spellEnd"/>
+      <w:r>
+        <w:rPr>
+          <w:rFonts w:ascii="Segoe UI" w:eastAsia="Times New Roman" w:hAnsi="Segoe UI" w:cs="Segoe UI"/>
+          <w:color w:val="2E2F30"/>
+          <w:sz w:val="21"/>
+          <w:szCs w:val="21"/>
+        </w:rPr>
+        <w:t xml:space="preserve"> Pro is a serverless task management system built entirely on AWS cloud services. It provides enterprise-grade features without the enterprise costs by leveraging pay-per-use serverless architecture. The system automatically scales from small teams to large organizations while maintaining consistent performance and cost efficiency.</w:t>
       </w:r>
     </w:p>
     <w:p>
@@ -1292,8 +1623,21 @@
           <w:sz w:val="21"/>
           <w:szCs w:val="21"/>
         </w:rPr>
-        <w:t>Amazon EventBridge</w:t>
-      </w:r>
+        <w:t xml:space="preserve">Amazon </w:t>
+      </w:r>
+      <w:proofErr w:type="spellStart"/>
+      <w:r>
+        <w:rPr>
+          <w:rFonts w:ascii="Segoe UI" w:eastAsia="Times New Roman" w:hAnsi="Segoe UI" w:cs="Segoe UI"/>
+          <w:b/>
+          <w:bCs/>
+          <w:color w:val="2E2F30"/>
+          <w:sz w:val="21"/>
+          <w:szCs w:val="21"/>
+        </w:rPr>
+        <w:t>EventBridge</w:t>
+      </w:r>
+      <w:proofErr w:type="spellEnd"/>
       <w:r>
         <w:rPr>
           <w:rFonts w:ascii="Segoe UI" w:eastAsia="Times New Roman" w:hAnsi="Segoe UI" w:cs="Segoe UI"/>
@@ -1416,11 +1760,6 @@
       </w:r>
     </w:p>
     <w:p>
-      <w:pPr>
-        <w:rPr>
-          <w:rFonts w:hint="cs"/>
-        </w:rPr>
-      </w:pPr>
       <w:r>
         <w:rPr>
           <w:noProof/>
@@ -2669,7 +3008,6 @@
     <w:name w:val="Hyperlink"/>
     <w:basedOn w:val="a0"/>
     <w:uiPriority w:val="99"/>
-    <w:semiHidden/>
     <w:unhideWhenUsed/>
     <w:rsid w:val="006657E5"/>
     <w:rPr>
@@ -2688,6 +3026,18 @@
       <w:color w:val="1F3763" w:themeColor="accent1" w:themeShade="7F"/>
       <w:sz w:val="24"/>
       <w:szCs w:val="24"/>
+    </w:rPr>
+  </w:style>
+  <w:style w:type="character" w:styleId="a4">
+    <w:name w:val="Unresolved Mention"/>
+    <w:basedOn w:val="a0"/>
+    <w:uiPriority w:val="99"/>
+    <w:semiHidden/>
+    <w:unhideWhenUsed/>
+    <w:rsid w:val="00B56E74"/>
+    <w:rPr>
+      <w:color w:val="605E5C"/>
+      <w:shd w:val="clear" w:color="auto" w:fill="E1DFDD"/>
     </w:rPr>
   </w:style>
 </w:styles>

</xml_diff>